<commit_message>
updated files June 27 2022
</commit_message>
<xml_diff>
--- a/FET-Week11_Coding-Assignment.docx
+++ b/FET-Week11_Coding-Assignment.docx
@@ -1,6 +1,6 @@
 
 <file path=word/document.xml><?xml version="1.0" encoding="utf-8"?>
-<w:document xmlns:wpc="http://schemas.microsoft.com/office/word/2010/wordprocessingCanvas" xmlns:cx="http://schemas.microsoft.com/office/drawing/2014/chartex" xmlns:cx1="http://schemas.microsoft.com/office/drawing/2015/9/8/chartex" xmlns:cx2="http://schemas.microsoft.com/office/drawing/2015/10/21/chartex" xmlns:cx3="http://schemas.microsoft.com/office/drawing/2016/5/9/chartex" xmlns:cx4="http://schemas.microsoft.com/office/drawing/2016/5/10/chartex" xmlns:cx5="http://schemas.microsoft.com/office/drawing/2016/5/11/chartex" xmlns:cx6="http://schemas.microsoft.com/office/drawing/2016/5/12/chartex" xmlns:cx7="http://schemas.microsoft.com/office/drawing/2016/5/13/chartex" xmlns:cx8="http://schemas.microsoft.com/office/drawing/2016/5/14/chartex" xmlns:mc="http://schemas.openxmlformats.org/markup-compatibility/2006" xmlns:aink="http://schemas.microsoft.com/office/drawing/2016/ink" xmlns:am3d="http://schemas.microsoft.com/office/drawing/2017/model3d" xmlns:o="urn:schemas-microsoft-com:office:office" xmlns:r="http://schemas.openxmlformats.org/officeDocument/2006/relationships" xmlns:m="http://schemas.openxmlformats.org/officeDocument/2006/math" xmlns:v="urn:schemas-microsoft-com:vml" xmlns:wp14="http://schemas.microsoft.com/office/word/2010/wordprocessingDrawing" xmlns:wp="http://schemas.openxmlformats.org/drawingml/2006/wordprocessingDrawing" xmlns:w10="urn:schemas-microsoft-com:office:word" xmlns:w="http://schemas.openxmlformats.org/wordprocessingml/2006/main" xmlns:w14="http://schemas.microsoft.com/office/word/2010/wordml" xmlns:w15="http://schemas.microsoft.com/office/word/2012/wordml" xmlns:w16cex="http://schemas.microsoft.com/office/word/2018/wordml/cex" xmlns:w16cid="http://schemas.microsoft.com/office/word/2016/wordml/cid" xmlns:w16="http://schemas.microsoft.com/office/word/2018/wordml" xmlns:w16sdtdh="http://schemas.microsoft.com/office/word/2020/wordml/sdtdatahash" xmlns:w16se="http://schemas.microsoft.com/office/word/2015/wordml/symex" xmlns:wpg="http://schemas.microsoft.com/office/word/2010/wordprocessingGroup" xmlns:wpi="http://schemas.microsoft.com/office/word/2010/wordprocessingInk" xmlns:wne="http://schemas.microsoft.com/office/word/2006/wordml" xmlns:wps="http://schemas.microsoft.com/office/word/2010/wordprocessingShape" mc:Ignorable="w14 w15 w16se w16cid w16 w16cex w16sdtdh wp14">
+<w:document xmlns:wpc="http://schemas.microsoft.com/office/word/2010/wordprocessingCanvas" xmlns:cx="http://schemas.microsoft.com/office/drawing/2014/chartex" xmlns:cx1="http://schemas.microsoft.com/office/drawing/2015/9/8/chartex" xmlns:cx2="http://schemas.microsoft.com/office/drawing/2015/10/21/chartex" xmlns:cx3="http://schemas.microsoft.com/office/drawing/2016/5/9/chartex" xmlns:cx4="http://schemas.microsoft.com/office/drawing/2016/5/10/chartex" xmlns:cx5="http://schemas.microsoft.com/office/drawing/2016/5/11/chartex" xmlns:cx6="http://schemas.microsoft.com/office/drawing/2016/5/12/chartex" xmlns:cx7="http://schemas.microsoft.com/office/drawing/2016/5/13/chartex" xmlns:cx8="http://schemas.microsoft.com/office/drawing/2016/5/14/chartex" xmlns:mc="http://schemas.openxmlformats.org/markup-compatibility/2006" xmlns:aink="http://schemas.microsoft.com/office/drawing/2016/ink" xmlns:am3d="http://schemas.microsoft.com/office/drawing/2017/model3d" xmlns:o="urn:schemas-microsoft-com:office:office" xmlns:oel="http://schemas.microsoft.com/office/2019/extlst" xmlns:r="http://schemas.openxmlformats.org/officeDocument/2006/relationships" xmlns:m="http://schemas.openxmlformats.org/officeDocument/2006/math" xmlns:v="urn:schemas-microsoft-com:vml" xmlns:wp14="http://schemas.microsoft.com/office/word/2010/wordprocessingDrawing" xmlns:wp="http://schemas.openxmlformats.org/drawingml/2006/wordprocessingDrawing" xmlns:w10="urn:schemas-microsoft-com:office:word" xmlns:w="http://schemas.openxmlformats.org/wordprocessingml/2006/main" xmlns:w14="http://schemas.microsoft.com/office/word/2010/wordml" xmlns:w15="http://schemas.microsoft.com/office/word/2012/wordml" xmlns:w16cex="http://schemas.microsoft.com/office/word/2018/wordml/cex" xmlns:w16cid="http://schemas.microsoft.com/office/word/2016/wordml/cid" xmlns:w16="http://schemas.microsoft.com/office/word/2018/wordml" xmlns:w16sdtdh="http://schemas.microsoft.com/office/word/2020/wordml/sdtdatahash" xmlns:w16se="http://schemas.microsoft.com/office/word/2015/wordml/symex" xmlns:wpg="http://schemas.microsoft.com/office/word/2010/wordprocessingGroup" xmlns:wpi="http://schemas.microsoft.com/office/word/2010/wordprocessingInk" xmlns:wne="http://schemas.microsoft.com/office/word/2006/wordml" xmlns:wps="http://schemas.microsoft.com/office/word/2010/wordprocessingShape" mc:Ignorable="w14 w15 w16se w16cid w16 w16cex w16sdtdh wp14">
   <w:body>
     <w:p>
       <w:pPr>
@@ -495,13 +495,6 @@
           <w:szCs w:val="24"/>
         </w:rPr>
       </w:pPr>
-      <w:r>
-        <w:rPr>
-          <w:b/>
-          <w:szCs w:val="24"/>
-        </w:rPr>
-        <w:t>Screenshots of Code:</w:t>
-      </w:r>
     </w:p>
     <w:p>
       <w:pPr>
@@ -510,6 +503,14 @@
           <w:szCs w:val="24"/>
         </w:rPr>
       </w:pPr>
+      <w:r>
+        <w:rPr>
+          <w:b/>
+          <w:szCs w:val="24"/>
+        </w:rPr>
+        <w:lastRenderedPageBreak/>
+        <w:t>Screenshots of Code:</w:t>
+      </w:r>
     </w:p>
     <w:p>
       <w:pPr>
@@ -521,9 +522,389 @@
       <w:r>
         <w:rPr>
           <w:b/>
-          <w:szCs w:val="24"/>
-        </w:rPr>
-        <w:t>Screenshots of Running Application:</w:t>
+          <w:noProof/>
+          <w:szCs w:val="24"/>
+        </w:rPr>
+        <w:drawing>
+          <wp:inline distT="0" distB="0" distL="0" distR="0" wp14:anchorId="3CBCF613" wp14:editId="6EBEA4DA">
+            <wp:extent cx="5943600" cy="3343275"/>
+            <wp:effectExtent l="0" t="0" r="0" b="9525"/>
+            <wp:docPr id="12" name="Picture 12" descr="A screenshot of a computer&#10;&#10;Description automatically generated"/>
+            <wp:cNvGraphicFramePr>
+              <a:graphicFrameLocks xmlns:a="http://schemas.openxmlformats.org/drawingml/2006/main" noChangeAspect="1"/>
+            </wp:cNvGraphicFramePr>
+            <a:graphic xmlns:a="http://schemas.openxmlformats.org/drawingml/2006/main">
+              <a:graphicData uri="http://schemas.openxmlformats.org/drawingml/2006/picture">
+                <pic:pic xmlns:pic="http://schemas.openxmlformats.org/drawingml/2006/picture">
+                  <pic:nvPicPr>
+                    <pic:cNvPr id="12" name="Picture 12" descr="A screenshot of a computer&#10;&#10;Description automatically generated"/>
+                    <pic:cNvPicPr/>
+                  </pic:nvPicPr>
+                  <pic:blipFill>
+                    <a:blip r:embed="rId7" cstate="print">
+                      <a:extLst>
+                        <a:ext uri="{28A0092B-C50C-407E-A947-70E740481C1C}">
+                          <a14:useLocalDpi xmlns:a14="http://schemas.microsoft.com/office/drawing/2010/main" val="0"/>
+                        </a:ext>
+                      </a:extLst>
+                    </a:blip>
+                    <a:stretch>
+                      <a:fillRect/>
+                    </a:stretch>
+                  </pic:blipFill>
+                  <pic:spPr>
+                    <a:xfrm>
+                      <a:off x="0" y="0"/>
+                      <a:ext cx="5943600" cy="3343275"/>
+                    </a:xfrm>
+                    <a:prstGeom prst="rect">
+                      <a:avLst/>
+                    </a:prstGeom>
+                  </pic:spPr>
+                </pic:pic>
+              </a:graphicData>
+            </a:graphic>
+          </wp:inline>
+        </w:drawing>
+      </w:r>
+      <w:r>
+        <w:rPr>
+          <w:b/>
+          <w:noProof/>
+          <w:szCs w:val="24"/>
+        </w:rPr>
+        <w:drawing>
+          <wp:inline distT="0" distB="0" distL="0" distR="0" wp14:anchorId="327EEC75" wp14:editId="4C71307F">
+            <wp:extent cx="5943600" cy="3343275"/>
+            <wp:effectExtent l="0" t="0" r="0" b="9525"/>
+            <wp:docPr id="13" name="Picture 13" descr="A screenshot of a computer&#10;&#10;Description automatically generated"/>
+            <wp:cNvGraphicFramePr>
+              <a:graphicFrameLocks xmlns:a="http://schemas.openxmlformats.org/drawingml/2006/main" noChangeAspect="1"/>
+            </wp:cNvGraphicFramePr>
+            <a:graphic xmlns:a="http://schemas.openxmlformats.org/drawingml/2006/main">
+              <a:graphicData uri="http://schemas.openxmlformats.org/drawingml/2006/picture">
+                <pic:pic xmlns:pic="http://schemas.openxmlformats.org/drawingml/2006/picture">
+                  <pic:nvPicPr>
+                    <pic:cNvPr id="13" name="Picture 13" descr="A screenshot of a computer&#10;&#10;Description automatically generated"/>
+                    <pic:cNvPicPr/>
+                  </pic:nvPicPr>
+                  <pic:blipFill>
+                    <a:blip r:embed="rId8" cstate="print">
+                      <a:extLst>
+                        <a:ext uri="{28A0092B-C50C-407E-A947-70E740481C1C}">
+                          <a14:useLocalDpi xmlns:a14="http://schemas.microsoft.com/office/drawing/2010/main" val="0"/>
+                        </a:ext>
+                      </a:extLst>
+                    </a:blip>
+                    <a:stretch>
+                      <a:fillRect/>
+                    </a:stretch>
+                  </pic:blipFill>
+                  <pic:spPr>
+                    <a:xfrm>
+                      <a:off x="0" y="0"/>
+                      <a:ext cx="5943600" cy="3343275"/>
+                    </a:xfrm>
+                    <a:prstGeom prst="rect">
+                      <a:avLst/>
+                    </a:prstGeom>
+                  </pic:spPr>
+                </pic:pic>
+              </a:graphicData>
+            </a:graphic>
+          </wp:inline>
+        </w:drawing>
+      </w:r>
+      <w:r>
+        <w:rPr>
+          <w:b/>
+          <w:noProof/>
+          <w:szCs w:val="24"/>
+        </w:rPr>
+        <w:lastRenderedPageBreak/>
+        <w:drawing>
+          <wp:inline distT="0" distB="0" distL="0" distR="0" wp14:anchorId="73FB32D3" wp14:editId="1816C300">
+            <wp:extent cx="5943600" cy="3343275"/>
+            <wp:effectExtent l="0" t="0" r="0" b="9525"/>
+            <wp:docPr id="14" name="Picture 14" descr="A screenshot of a computer&#10;&#10;Description automatically generated"/>
+            <wp:cNvGraphicFramePr>
+              <a:graphicFrameLocks xmlns:a="http://schemas.openxmlformats.org/drawingml/2006/main" noChangeAspect="1"/>
+            </wp:cNvGraphicFramePr>
+            <a:graphic xmlns:a="http://schemas.openxmlformats.org/drawingml/2006/main">
+              <a:graphicData uri="http://schemas.openxmlformats.org/drawingml/2006/picture">
+                <pic:pic xmlns:pic="http://schemas.openxmlformats.org/drawingml/2006/picture">
+                  <pic:nvPicPr>
+                    <pic:cNvPr id="14" name="Picture 14" descr="A screenshot of a computer&#10;&#10;Description automatically generated"/>
+                    <pic:cNvPicPr/>
+                  </pic:nvPicPr>
+                  <pic:blipFill>
+                    <a:blip r:embed="rId9" cstate="print">
+                      <a:extLst>
+                        <a:ext uri="{28A0092B-C50C-407E-A947-70E740481C1C}">
+                          <a14:useLocalDpi xmlns:a14="http://schemas.microsoft.com/office/drawing/2010/main" val="0"/>
+                        </a:ext>
+                      </a:extLst>
+                    </a:blip>
+                    <a:stretch>
+                      <a:fillRect/>
+                    </a:stretch>
+                  </pic:blipFill>
+                  <pic:spPr>
+                    <a:xfrm>
+                      <a:off x="0" y="0"/>
+                      <a:ext cx="5943600" cy="3343275"/>
+                    </a:xfrm>
+                    <a:prstGeom prst="rect">
+                      <a:avLst/>
+                    </a:prstGeom>
+                  </pic:spPr>
+                </pic:pic>
+              </a:graphicData>
+            </a:graphic>
+          </wp:inline>
+        </w:drawing>
+      </w:r>
+      <w:r>
+        <w:rPr>
+          <w:b/>
+          <w:noProof/>
+          <w:szCs w:val="24"/>
+        </w:rPr>
+        <w:drawing>
+          <wp:inline distT="0" distB="0" distL="0" distR="0" wp14:anchorId="46143926" wp14:editId="09BEF27B">
+            <wp:extent cx="5943600" cy="3343275"/>
+            <wp:effectExtent l="0" t="0" r="0" b="9525"/>
+            <wp:docPr id="15" name="Picture 15" descr="A screenshot of a computer&#10;&#10;Description automatically generated"/>
+            <wp:cNvGraphicFramePr>
+              <a:graphicFrameLocks xmlns:a="http://schemas.openxmlformats.org/drawingml/2006/main" noChangeAspect="1"/>
+            </wp:cNvGraphicFramePr>
+            <a:graphic xmlns:a="http://schemas.openxmlformats.org/drawingml/2006/main">
+              <a:graphicData uri="http://schemas.openxmlformats.org/drawingml/2006/picture">
+                <pic:pic xmlns:pic="http://schemas.openxmlformats.org/drawingml/2006/picture">
+                  <pic:nvPicPr>
+                    <pic:cNvPr id="15" name="Picture 15" descr="A screenshot of a computer&#10;&#10;Description automatically generated"/>
+                    <pic:cNvPicPr/>
+                  </pic:nvPicPr>
+                  <pic:blipFill>
+                    <a:blip r:embed="rId10" cstate="print">
+                      <a:extLst>
+                        <a:ext uri="{28A0092B-C50C-407E-A947-70E740481C1C}">
+                          <a14:useLocalDpi xmlns:a14="http://schemas.microsoft.com/office/drawing/2010/main" val="0"/>
+                        </a:ext>
+                      </a:extLst>
+                    </a:blip>
+                    <a:stretch>
+                      <a:fillRect/>
+                    </a:stretch>
+                  </pic:blipFill>
+                  <pic:spPr>
+                    <a:xfrm>
+                      <a:off x="0" y="0"/>
+                      <a:ext cx="5943600" cy="3343275"/>
+                    </a:xfrm>
+                    <a:prstGeom prst="rect">
+                      <a:avLst/>
+                    </a:prstGeom>
+                  </pic:spPr>
+                </pic:pic>
+              </a:graphicData>
+            </a:graphic>
+          </wp:inline>
+        </w:drawing>
+      </w:r>
+      <w:r>
+        <w:rPr>
+          <w:b/>
+          <w:noProof/>
+          <w:szCs w:val="24"/>
+        </w:rPr>
+        <w:lastRenderedPageBreak/>
+        <w:drawing>
+          <wp:inline distT="0" distB="0" distL="0" distR="0" wp14:anchorId="2E1F0CCD" wp14:editId="44ECD112">
+            <wp:extent cx="5943600" cy="3343275"/>
+            <wp:effectExtent l="0" t="0" r="0" b="9525"/>
+            <wp:docPr id="16" name="Picture 16" descr="Text&#10;&#10;Description automatically generated"/>
+            <wp:cNvGraphicFramePr>
+              <a:graphicFrameLocks xmlns:a="http://schemas.openxmlformats.org/drawingml/2006/main" noChangeAspect="1"/>
+            </wp:cNvGraphicFramePr>
+            <a:graphic xmlns:a="http://schemas.openxmlformats.org/drawingml/2006/main">
+              <a:graphicData uri="http://schemas.openxmlformats.org/drawingml/2006/picture">
+                <pic:pic xmlns:pic="http://schemas.openxmlformats.org/drawingml/2006/picture">
+                  <pic:nvPicPr>
+                    <pic:cNvPr id="16" name="Picture 16" descr="Text&#10;&#10;Description automatically generated"/>
+                    <pic:cNvPicPr/>
+                  </pic:nvPicPr>
+                  <pic:blipFill>
+                    <a:blip r:embed="rId11" cstate="print">
+                      <a:extLst>
+                        <a:ext uri="{28A0092B-C50C-407E-A947-70E740481C1C}">
+                          <a14:useLocalDpi xmlns:a14="http://schemas.microsoft.com/office/drawing/2010/main" val="0"/>
+                        </a:ext>
+                      </a:extLst>
+                    </a:blip>
+                    <a:stretch>
+                      <a:fillRect/>
+                    </a:stretch>
+                  </pic:blipFill>
+                  <pic:spPr>
+                    <a:xfrm>
+                      <a:off x="0" y="0"/>
+                      <a:ext cx="5943600" cy="3343275"/>
+                    </a:xfrm>
+                    <a:prstGeom prst="rect">
+                      <a:avLst/>
+                    </a:prstGeom>
+                  </pic:spPr>
+                </pic:pic>
+              </a:graphicData>
+            </a:graphic>
+          </wp:inline>
+        </w:drawing>
+      </w:r>
+      <w:r>
+        <w:rPr>
+          <w:b/>
+          <w:noProof/>
+          <w:szCs w:val="24"/>
+        </w:rPr>
+        <w:drawing>
+          <wp:inline distT="0" distB="0" distL="0" distR="0" wp14:anchorId="081A3F97" wp14:editId="22BD84CA">
+            <wp:extent cx="5943600" cy="3343275"/>
+            <wp:effectExtent l="0" t="0" r="0" b="9525"/>
+            <wp:docPr id="17" name="Picture 17" descr="Text&#10;&#10;Description automatically generated"/>
+            <wp:cNvGraphicFramePr>
+              <a:graphicFrameLocks xmlns:a="http://schemas.openxmlformats.org/drawingml/2006/main" noChangeAspect="1"/>
+            </wp:cNvGraphicFramePr>
+            <a:graphic xmlns:a="http://schemas.openxmlformats.org/drawingml/2006/main">
+              <a:graphicData uri="http://schemas.openxmlformats.org/drawingml/2006/picture">
+                <pic:pic xmlns:pic="http://schemas.openxmlformats.org/drawingml/2006/picture">
+                  <pic:nvPicPr>
+                    <pic:cNvPr id="17" name="Picture 17" descr="Text&#10;&#10;Description automatically generated"/>
+                    <pic:cNvPicPr/>
+                  </pic:nvPicPr>
+                  <pic:blipFill>
+                    <a:blip r:embed="rId12" cstate="print">
+                      <a:extLst>
+                        <a:ext uri="{28A0092B-C50C-407E-A947-70E740481C1C}">
+                          <a14:useLocalDpi xmlns:a14="http://schemas.microsoft.com/office/drawing/2010/main" val="0"/>
+                        </a:ext>
+                      </a:extLst>
+                    </a:blip>
+                    <a:stretch>
+                      <a:fillRect/>
+                    </a:stretch>
+                  </pic:blipFill>
+                  <pic:spPr>
+                    <a:xfrm>
+                      <a:off x="0" y="0"/>
+                      <a:ext cx="5943600" cy="3343275"/>
+                    </a:xfrm>
+                    <a:prstGeom prst="rect">
+                      <a:avLst/>
+                    </a:prstGeom>
+                  </pic:spPr>
+                </pic:pic>
+              </a:graphicData>
+            </a:graphic>
+          </wp:inline>
+        </w:drawing>
+      </w:r>
+      <w:r>
+        <w:rPr>
+          <w:b/>
+          <w:noProof/>
+          <w:szCs w:val="24"/>
+        </w:rPr>
+        <w:lastRenderedPageBreak/>
+        <w:drawing>
+          <wp:inline distT="0" distB="0" distL="0" distR="0" wp14:anchorId="5A9E7F9E" wp14:editId="0C2A53F0">
+            <wp:extent cx="5943600" cy="3343275"/>
+            <wp:effectExtent l="0" t="0" r="0" b="9525"/>
+            <wp:docPr id="18" name="Picture 18" descr="A screenshot of a computer&#10;&#10;Description automatically generated"/>
+            <wp:cNvGraphicFramePr>
+              <a:graphicFrameLocks xmlns:a="http://schemas.openxmlformats.org/drawingml/2006/main" noChangeAspect="1"/>
+            </wp:cNvGraphicFramePr>
+            <a:graphic xmlns:a="http://schemas.openxmlformats.org/drawingml/2006/main">
+              <a:graphicData uri="http://schemas.openxmlformats.org/drawingml/2006/picture">
+                <pic:pic xmlns:pic="http://schemas.openxmlformats.org/drawingml/2006/picture">
+                  <pic:nvPicPr>
+                    <pic:cNvPr id="18" name="Picture 18" descr="A screenshot of a computer&#10;&#10;Description automatically generated"/>
+                    <pic:cNvPicPr/>
+                  </pic:nvPicPr>
+                  <pic:blipFill>
+                    <a:blip r:embed="rId13" cstate="print">
+                      <a:extLst>
+                        <a:ext uri="{28A0092B-C50C-407E-A947-70E740481C1C}">
+                          <a14:useLocalDpi xmlns:a14="http://schemas.microsoft.com/office/drawing/2010/main" val="0"/>
+                        </a:ext>
+                      </a:extLst>
+                    </a:blip>
+                    <a:stretch>
+                      <a:fillRect/>
+                    </a:stretch>
+                  </pic:blipFill>
+                  <pic:spPr>
+                    <a:xfrm>
+                      <a:off x="0" y="0"/>
+                      <a:ext cx="5943600" cy="3343275"/>
+                    </a:xfrm>
+                    <a:prstGeom prst="rect">
+                      <a:avLst/>
+                    </a:prstGeom>
+                  </pic:spPr>
+                </pic:pic>
+              </a:graphicData>
+            </a:graphic>
+          </wp:inline>
+        </w:drawing>
+      </w:r>
+      <w:r>
+        <w:rPr>
+          <w:b/>
+          <w:noProof/>
+          <w:szCs w:val="24"/>
+        </w:rPr>
+        <w:drawing>
+          <wp:inline distT="0" distB="0" distL="0" distR="0" wp14:anchorId="65F2340F" wp14:editId="713E9ECF">
+            <wp:extent cx="5943600" cy="3343275"/>
+            <wp:effectExtent l="0" t="0" r="0" b="9525"/>
+            <wp:docPr id="19" name="Picture 19" descr="A screenshot of a computer&#10;&#10;Description automatically generated"/>
+            <wp:cNvGraphicFramePr>
+              <a:graphicFrameLocks xmlns:a="http://schemas.openxmlformats.org/drawingml/2006/main" noChangeAspect="1"/>
+            </wp:cNvGraphicFramePr>
+            <a:graphic xmlns:a="http://schemas.openxmlformats.org/drawingml/2006/main">
+              <a:graphicData uri="http://schemas.openxmlformats.org/drawingml/2006/picture">
+                <pic:pic xmlns:pic="http://schemas.openxmlformats.org/drawingml/2006/picture">
+                  <pic:nvPicPr>
+                    <pic:cNvPr id="19" name="Picture 19" descr="A screenshot of a computer&#10;&#10;Description automatically generated"/>
+                    <pic:cNvPicPr/>
+                  </pic:nvPicPr>
+                  <pic:blipFill>
+                    <a:blip r:embed="rId14" cstate="print">
+                      <a:extLst>
+                        <a:ext uri="{28A0092B-C50C-407E-A947-70E740481C1C}">
+                          <a14:useLocalDpi xmlns:a14="http://schemas.microsoft.com/office/drawing/2010/main" val="0"/>
+                        </a:ext>
+                      </a:extLst>
+                    </a:blip>
+                    <a:stretch>
+                      <a:fillRect/>
+                    </a:stretch>
+                  </pic:blipFill>
+                  <pic:spPr>
+                    <a:xfrm>
+                      <a:off x="0" y="0"/>
+                      <a:ext cx="5943600" cy="3343275"/>
+                    </a:xfrm>
+                    <a:prstGeom prst="rect">
+                      <a:avLst/>
+                    </a:prstGeom>
+                  </pic:spPr>
+                </pic:pic>
+              </a:graphicData>
+            </a:graphic>
+          </wp:inline>
+        </w:drawing>
       </w:r>
     </w:p>
     <w:p>
@@ -546,12 +927,223 @@
           <w:b/>
           <w:szCs w:val="24"/>
         </w:rPr>
+        <w:t>Screenshots of Running Application:</w:t>
+      </w:r>
+    </w:p>
+    <w:p>
+      <w:pPr>
+        <w:rPr>
+          <w:b/>
+          <w:szCs w:val="24"/>
+        </w:rPr>
+      </w:pPr>
+      <w:r>
+        <w:rPr>
+          <w:b/>
+          <w:noProof/>
+          <w:szCs w:val="24"/>
+        </w:rPr>
+        <w:lastRenderedPageBreak/>
+        <w:drawing>
+          <wp:inline distT="0" distB="0" distL="0" distR="0" wp14:anchorId="3716BDAF" wp14:editId="7D8B1724">
+            <wp:extent cx="5943600" cy="3343275"/>
+            <wp:effectExtent l="0" t="0" r="0" b="9525"/>
+            <wp:docPr id="20" name="Picture 20" descr="Graphical user interface&#10;&#10;Description automatically generated"/>
+            <wp:cNvGraphicFramePr>
+              <a:graphicFrameLocks xmlns:a="http://schemas.openxmlformats.org/drawingml/2006/main" noChangeAspect="1"/>
+            </wp:cNvGraphicFramePr>
+            <a:graphic xmlns:a="http://schemas.openxmlformats.org/drawingml/2006/main">
+              <a:graphicData uri="http://schemas.openxmlformats.org/drawingml/2006/picture">
+                <pic:pic xmlns:pic="http://schemas.openxmlformats.org/drawingml/2006/picture">
+                  <pic:nvPicPr>
+                    <pic:cNvPr id="20" name="Picture 20" descr="Graphical user interface&#10;&#10;Description automatically generated"/>
+                    <pic:cNvPicPr/>
+                  </pic:nvPicPr>
+                  <pic:blipFill>
+                    <a:blip r:embed="rId15" cstate="print">
+                      <a:extLst>
+                        <a:ext uri="{28A0092B-C50C-407E-A947-70E740481C1C}">
+                          <a14:useLocalDpi xmlns:a14="http://schemas.microsoft.com/office/drawing/2010/main" val="0"/>
+                        </a:ext>
+                      </a:extLst>
+                    </a:blip>
+                    <a:stretch>
+                      <a:fillRect/>
+                    </a:stretch>
+                  </pic:blipFill>
+                  <pic:spPr>
+                    <a:xfrm>
+                      <a:off x="0" y="0"/>
+                      <a:ext cx="5943600" cy="3343275"/>
+                    </a:xfrm>
+                    <a:prstGeom prst="rect">
+                      <a:avLst/>
+                    </a:prstGeom>
+                  </pic:spPr>
+                </pic:pic>
+              </a:graphicData>
+            </a:graphic>
+          </wp:inline>
+        </w:drawing>
+      </w:r>
+    </w:p>
+    <w:p>
+      <w:pPr>
+        <w:rPr>
+          <w:b/>
+          <w:szCs w:val="24"/>
+        </w:rPr>
+      </w:pPr>
+      <w:r>
+        <w:rPr>
+          <w:b/>
+          <w:noProof/>
+          <w:szCs w:val="24"/>
+        </w:rPr>
+        <w:lastRenderedPageBreak/>
+        <w:drawing>
+          <wp:inline distT="0" distB="0" distL="0" distR="0" wp14:anchorId="3A82F96F" wp14:editId="01F38028">
+            <wp:extent cx="5943600" cy="3343275"/>
+            <wp:effectExtent l="0" t="0" r="0" b="9525"/>
+            <wp:docPr id="2" name="Picture 2" descr="Graphical user interface, application&#10;&#10;Description automatically generated"/>
+            <wp:cNvGraphicFramePr>
+              <a:graphicFrameLocks xmlns:a="http://schemas.openxmlformats.org/drawingml/2006/main" noChangeAspect="1"/>
+            </wp:cNvGraphicFramePr>
+            <a:graphic xmlns:a="http://schemas.openxmlformats.org/drawingml/2006/main">
+              <a:graphicData uri="http://schemas.openxmlformats.org/drawingml/2006/picture">
+                <pic:pic xmlns:pic="http://schemas.openxmlformats.org/drawingml/2006/picture">
+                  <pic:nvPicPr>
+                    <pic:cNvPr id="2" name="Picture 2" descr="Graphical user interface, application&#10;&#10;Description automatically generated"/>
+                    <pic:cNvPicPr/>
+                  </pic:nvPicPr>
+                  <pic:blipFill>
+                    <a:blip r:embed="rId16" cstate="print">
+                      <a:extLst>
+                        <a:ext uri="{28A0092B-C50C-407E-A947-70E740481C1C}">
+                          <a14:useLocalDpi xmlns:a14="http://schemas.microsoft.com/office/drawing/2010/main" val="0"/>
+                        </a:ext>
+                      </a:extLst>
+                    </a:blip>
+                    <a:stretch>
+                      <a:fillRect/>
+                    </a:stretch>
+                  </pic:blipFill>
+                  <pic:spPr>
+                    <a:xfrm>
+                      <a:off x="0" y="0"/>
+                      <a:ext cx="5943600" cy="3343275"/>
+                    </a:xfrm>
+                    <a:prstGeom prst="rect">
+                      <a:avLst/>
+                    </a:prstGeom>
+                  </pic:spPr>
+                </pic:pic>
+              </a:graphicData>
+            </a:graphic>
+          </wp:inline>
+        </w:drawing>
+      </w:r>
+      <w:r>
+        <w:rPr>
+          <w:b/>
+          <w:noProof/>
+          <w:szCs w:val="24"/>
+        </w:rPr>
+        <w:drawing>
+          <wp:inline distT="0" distB="0" distL="0" distR="0" wp14:anchorId="5356989C" wp14:editId="2D5BFB1E">
+            <wp:extent cx="5943600" cy="3343275"/>
+            <wp:effectExtent l="0" t="0" r="0" b="9525"/>
+            <wp:docPr id="3" name="Picture 3" descr="Graphical user interface, application&#10;&#10;Description automatically generated"/>
+            <wp:cNvGraphicFramePr>
+              <a:graphicFrameLocks xmlns:a="http://schemas.openxmlformats.org/drawingml/2006/main" noChangeAspect="1"/>
+            </wp:cNvGraphicFramePr>
+            <a:graphic xmlns:a="http://schemas.openxmlformats.org/drawingml/2006/main">
+              <a:graphicData uri="http://schemas.openxmlformats.org/drawingml/2006/picture">
+                <pic:pic xmlns:pic="http://schemas.openxmlformats.org/drawingml/2006/picture">
+                  <pic:nvPicPr>
+                    <pic:cNvPr id="3" name="Picture 3" descr="Graphical user interface, application&#10;&#10;Description automatically generated"/>
+                    <pic:cNvPicPr/>
+                  </pic:nvPicPr>
+                  <pic:blipFill>
+                    <a:blip r:embed="rId17" cstate="print">
+                      <a:extLst>
+                        <a:ext uri="{28A0092B-C50C-407E-A947-70E740481C1C}">
+                          <a14:useLocalDpi xmlns:a14="http://schemas.microsoft.com/office/drawing/2010/main" val="0"/>
+                        </a:ext>
+                      </a:extLst>
+                    </a:blip>
+                    <a:stretch>
+                      <a:fillRect/>
+                    </a:stretch>
+                  </pic:blipFill>
+                  <pic:spPr>
+                    <a:xfrm>
+                      <a:off x="0" y="0"/>
+                      <a:ext cx="5943600" cy="3343275"/>
+                    </a:xfrm>
+                    <a:prstGeom prst="rect">
+                      <a:avLst/>
+                    </a:prstGeom>
+                  </pic:spPr>
+                </pic:pic>
+              </a:graphicData>
+            </a:graphic>
+          </wp:inline>
+        </w:drawing>
+      </w:r>
+    </w:p>
+    <w:p>
+      <w:pPr>
+        <w:rPr>
+          <w:b/>
+          <w:szCs w:val="24"/>
+        </w:rPr>
+      </w:pPr>
+    </w:p>
+    <w:p>
+      <w:pPr>
+        <w:rPr>
+          <w:b/>
+          <w:szCs w:val="24"/>
+        </w:rPr>
+      </w:pPr>
+      <w:r>
+        <w:rPr>
+          <w:b/>
+          <w:szCs w:val="24"/>
+        </w:rPr>
         <w:t>URL to GitHub Repository:</w:t>
       </w:r>
+    </w:p>
+    <w:p>
+      <w:pPr>
+        <w:rPr>
+          <w:b/>
+          <w:szCs w:val="24"/>
+        </w:rPr>
+      </w:pPr>
+      <w:hyperlink r:id="rId18" w:history="1">
+        <w:r>
+          <w:rPr>
+            <w:rStyle w:val="Hyperlink"/>
+            <w:b/>
+            <w:szCs w:val="24"/>
+          </w:rPr>
+          <w:t>https://github.com/natalie-goodwin/ticTacToeGame.git</w:t>
+        </w:r>
+      </w:hyperlink>
+    </w:p>
+    <w:p>
+      <w:pPr>
+        <w:rPr>
+          <w:b/>
+          <w:szCs w:val="24"/>
+        </w:rPr>
+      </w:pPr>
     </w:p>
     <w:sectPr>
-      <w:headerReference w:type="default" r:id="rId7"/>
-      <w:footerReference w:type="default" r:id="rId8"/>
+      <w:headerReference w:type="default" r:id="rId19"/>
+      <w:footerReference w:type="default" r:id="rId20"/>
       <w:pgSz w:w="12240" w:h="15840"/>
       <w:pgMar w:top="1440" w:right="1440" w:bottom="1440" w:left="1440" w:header="720" w:footer="720" w:gutter="0"/>
       <w:cols w:space="720"/>
@@ -562,7 +1154,7 @@
 </file>
 
 <file path=word/endnotes.xml><?xml version="1.0" encoding="utf-8"?>
-<w:endnotes xmlns:wpc="http://schemas.microsoft.com/office/word/2010/wordprocessingCanvas" xmlns:cx="http://schemas.microsoft.com/office/drawing/2014/chartex" xmlns:cx1="http://schemas.microsoft.com/office/drawing/2015/9/8/chartex" xmlns:cx2="http://schemas.microsoft.com/office/drawing/2015/10/21/chartex" xmlns:cx3="http://schemas.microsoft.com/office/drawing/2016/5/9/chartex" xmlns:cx4="http://schemas.microsoft.com/office/drawing/2016/5/10/chartex" xmlns:cx5="http://schemas.microsoft.com/office/drawing/2016/5/11/chartex" xmlns:cx6="http://schemas.microsoft.com/office/drawing/2016/5/12/chartex" xmlns:cx7="http://schemas.microsoft.com/office/drawing/2016/5/13/chartex" xmlns:cx8="http://schemas.microsoft.com/office/drawing/2016/5/14/chartex" xmlns:mc="http://schemas.openxmlformats.org/markup-compatibility/2006" xmlns:aink="http://schemas.microsoft.com/office/drawing/2016/ink" xmlns:am3d="http://schemas.microsoft.com/office/drawing/2017/model3d" xmlns:o="urn:schemas-microsoft-com:office:office" xmlns:r="http://schemas.openxmlformats.org/officeDocument/2006/relationships" xmlns:m="http://schemas.openxmlformats.org/officeDocument/2006/math" xmlns:v="urn:schemas-microsoft-com:vml" xmlns:wp14="http://schemas.microsoft.com/office/word/2010/wordprocessingDrawing" xmlns:wp="http://schemas.openxmlformats.org/drawingml/2006/wordprocessingDrawing" xmlns:w10="urn:schemas-microsoft-com:office:word" xmlns:w="http://schemas.openxmlformats.org/wordprocessingml/2006/main" xmlns:w14="http://schemas.microsoft.com/office/word/2010/wordml" xmlns:w15="http://schemas.microsoft.com/office/word/2012/wordml" xmlns:w16cex="http://schemas.microsoft.com/office/word/2018/wordml/cex" xmlns:w16cid="http://schemas.microsoft.com/office/word/2016/wordml/cid" xmlns:w16="http://schemas.microsoft.com/office/word/2018/wordml" xmlns:w16sdtdh="http://schemas.microsoft.com/office/word/2020/wordml/sdtdatahash" xmlns:w16se="http://schemas.microsoft.com/office/word/2015/wordml/symex" xmlns:wpg="http://schemas.microsoft.com/office/word/2010/wordprocessingGroup" xmlns:wpi="http://schemas.microsoft.com/office/word/2010/wordprocessingInk" xmlns:wne="http://schemas.microsoft.com/office/word/2006/wordml" xmlns:wps="http://schemas.microsoft.com/office/word/2010/wordprocessingShape" mc:Ignorable="w14 w15 w16se w16cid w16 w16cex w16sdtdh wp14">
+<w:endnotes xmlns:wpc="http://schemas.microsoft.com/office/word/2010/wordprocessingCanvas" xmlns:cx="http://schemas.microsoft.com/office/drawing/2014/chartex" xmlns:cx1="http://schemas.microsoft.com/office/drawing/2015/9/8/chartex" xmlns:cx2="http://schemas.microsoft.com/office/drawing/2015/10/21/chartex" xmlns:cx3="http://schemas.microsoft.com/office/drawing/2016/5/9/chartex" xmlns:cx4="http://schemas.microsoft.com/office/drawing/2016/5/10/chartex" xmlns:cx5="http://schemas.microsoft.com/office/drawing/2016/5/11/chartex" xmlns:cx6="http://schemas.microsoft.com/office/drawing/2016/5/12/chartex" xmlns:cx7="http://schemas.microsoft.com/office/drawing/2016/5/13/chartex" xmlns:cx8="http://schemas.microsoft.com/office/drawing/2016/5/14/chartex" xmlns:mc="http://schemas.openxmlformats.org/markup-compatibility/2006" xmlns:aink="http://schemas.microsoft.com/office/drawing/2016/ink" xmlns:am3d="http://schemas.microsoft.com/office/drawing/2017/model3d" xmlns:o="urn:schemas-microsoft-com:office:office" xmlns:oel="http://schemas.microsoft.com/office/2019/extlst" xmlns:r="http://schemas.openxmlformats.org/officeDocument/2006/relationships" xmlns:m="http://schemas.openxmlformats.org/officeDocument/2006/math" xmlns:v="urn:schemas-microsoft-com:vml" xmlns:wp14="http://schemas.microsoft.com/office/word/2010/wordprocessingDrawing" xmlns:wp="http://schemas.openxmlformats.org/drawingml/2006/wordprocessingDrawing" xmlns:w10="urn:schemas-microsoft-com:office:word" xmlns:w="http://schemas.openxmlformats.org/wordprocessingml/2006/main" xmlns:w14="http://schemas.microsoft.com/office/word/2010/wordml" xmlns:w15="http://schemas.microsoft.com/office/word/2012/wordml" xmlns:w16cex="http://schemas.microsoft.com/office/word/2018/wordml/cex" xmlns:w16cid="http://schemas.microsoft.com/office/word/2016/wordml/cid" xmlns:w16="http://schemas.microsoft.com/office/word/2018/wordml" xmlns:w16sdtdh="http://schemas.microsoft.com/office/word/2020/wordml/sdtdatahash" xmlns:w16se="http://schemas.microsoft.com/office/word/2015/wordml/symex" xmlns:wpg="http://schemas.microsoft.com/office/word/2010/wordprocessingGroup" xmlns:wpi="http://schemas.microsoft.com/office/word/2010/wordprocessingInk" xmlns:wne="http://schemas.microsoft.com/office/word/2006/wordml" xmlns:wps="http://schemas.microsoft.com/office/word/2010/wordprocessingShape" mc:Ignorable="w14 w15 w16se w16cid w16 w16cex w16sdtdh wp14">
   <w:endnote w:type="separator" w:id="-1">
     <w:p>
       <w:pPr>
@@ -587,7 +1179,7 @@
 </file>
 
 <file path=word/footer1.xml><?xml version="1.0" encoding="utf-8"?>
-<w:ftr xmlns:wpc="http://schemas.microsoft.com/office/word/2010/wordprocessingCanvas" xmlns:cx="http://schemas.microsoft.com/office/drawing/2014/chartex" xmlns:cx1="http://schemas.microsoft.com/office/drawing/2015/9/8/chartex" xmlns:cx2="http://schemas.microsoft.com/office/drawing/2015/10/21/chartex" xmlns:cx3="http://schemas.microsoft.com/office/drawing/2016/5/9/chartex" xmlns:cx4="http://schemas.microsoft.com/office/drawing/2016/5/10/chartex" xmlns:cx5="http://schemas.microsoft.com/office/drawing/2016/5/11/chartex" xmlns:cx6="http://schemas.microsoft.com/office/drawing/2016/5/12/chartex" xmlns:cx7="http://schemas.microsoft.com/office/drawing/2016/5/13/chartex" xmlns:cx8="http://schemas.microsoft.com/office/drawing/2016/5/14/chartex" xmlns:mc="http://schemas.openxmlformats.org/markup-compatibility/2006" xmlns:aink="http://schemas.microsoft.com/office/drawing/2016/ink" xmlns:am3d="http://schemas.microsoft.com/office/drawing/2017/model3d" xmlns:o="urn:schemas-microsoft-com:office:office" xmlns:r="http://schemas.openxmlformats.org/officeDocument/2006/relationships" xmlns:m="http://schemas.openxmlformats.org/officeDocument/2006/math" xmlns:v="urn:schemas-microsoft-com:vml" xmlns:wp14="http://schemas.microsoft.com/office/word/2010/wordprocessingDrawing" xmlns:wp="http://schemas.openxmlformats.org/drawingml/2006/wordprocessingDrawing" xmlns:w10="urn:schemas-microsoft-com:office:word" xmlns:w="http://schemas.openxmlformats.org/wordprocessingml/2006/main" xmlns:w14="http://schemas.microsoft.com/office/word/2010/wordml" xmlns:w15="http://schemas.microsoft.com/office/word/2012/wordml" xmlns:w16cex="http://schemas.microsoft.com/office/word/2018/wordml/cex" xmlns:w16cid="http://schemas.microsoft.com/office/word/2016/wordml/cid" xmlns:w16="http://schemas.microsoft.com/office/word/2018/wordml" xmlns:w16sdtdh="http://schemas.microsoft.com/office/word/2020/wordml/sdtdatahash" xmlns:w16se="http://schemas.microsoft.com/office/word/2015/wordml/symex" xmlns:wpg="http://schemas.microsoft.com/office/word/2010/wordprocessingGroup" xmlns:wpi="http://schemas.microsoft.com/office/word/2010/wordprocessingInk" xmlns:wne="http://schemas.microsoft.com/office/word/2006/wordml" xmlns:wps="http://schemas.microsoft.com/office/word/2010/wordprocessingShape" mc:Ignorable="w14 w15 w16se w16cid w16 w16cex w16sdtdh wp14">
+<w:ftr xmlns:wpc="http://schemas.microsoft.com/office/word/2010/wordprocessingCanvas" xmlns:cx="http://schemas.microsoft.com/office/drawing/2014/chartex" xmlns:cx1="http://schemas.microsoft.com/office/drawing/2015/9/8/chartex" xmlns:cx2="http://schemas.microsoft.com/office/drawing/2015/10/21/chartex" xmlns:cx3="http://schemas.microsoft.com/office/drawing/2016/5/9/chartex" xmlns:cx4="http://schemas.microsoft.com/office/drawing/2016/5/10/chartex" xmlns:cx5="http://schemas.microsoft.com/office/drawing/2016/5/11/chartex" xmlns:cx6="http://schemas.microsoft.com/office/drawing/2016/5/12/chartex" xmlns:cx7="http://schemas.microsoft.com/office/drawing/2016/5/13/chartex" xmlns:cx8="http://schemas.microsoft.com/office/drawing/2016/5/14/chartex" xmlns:mc="http://schemas.openxmlformats.org/markup-compatibility/2006" xmlns:aink="http://schemas.microsoft.com/office/drawing/2016/ink" xmlns:am3d="http://schemas.microsoft.com/office/drawing/2017/model3d" xmlns:o="urn:schemas-microsoft-com:office:office" xmlns:oel="http://schemas.microsoft.com/office/2019/extlst" xmlns:r="http://schemas.openxmlformats.org/officeDocument/2006/relationships" xmlns:m="http://schemas.openxmlformats.org/officeDocument/2006/math" xmlns:v="urn:schemas-microsoft-com:vml" xmlns:wp14="http://schemas.microsoft.com/office/word/2010/wordprocessingDrawing" xmlns:wp="http://schemas.openxmlformats.org/drawingml/2006/wordprocessingDrawing" xmlns:w10="urn:schemas-microsoft-com:office:word" xmlns:w="http://schemas.openxmlformats.org/wordprocessingml/2006/main" xmlns:w14="http://schemas.microsoft.com/office/word/2010/wordml" xmlns:w15="http://schemas.microsoft.com/office/word/2012/wordml" xmlns:w16cex="http://schemas.microsoft.com/office/word/2018/wordml/cex" xmlns:w16cid="http://schemas.microsoft.com/office/word/2016/wordml/cid" xmlns:w16="http://schemas.microsoft.com/office/word/2018/wordml" xmlns:w16sdtdh="http://schemas.microsoft.com/office/word/2020/wordml/sdtdatahash" xmlns:w16se="http://schemas.microsoft.com/office/word/2015/wordml/symex" xmlns:wpg="http://schemas.microsoft.com/office/word/2010/wordprocessingGroup" xmlns:wpi="http://schemas.microsoft.com/office/word/2010/wordprocessingInk" xmlns:wne="http://schemas.microsoft.com/office/word/2006/wordml" xmlns:wps="http://schemas.microsoft.com/office/word/2010/wordprocessingShape" mc:Ignorable="w14 w15 w16se w16cid w16 w16cex w16sdtdh wp14">
   <w:p>
     <w:pPr>
       <w:pStyle w:val="Footer"/>
@@ -597,7 +1189,7 @@
 </file>
 
 <file path=word/footnotes.xml><?xml version="1.0" encoding="utf-8"?>
-<w:footnotes xmlns:wpc="http://schemas.microsoft.com/office/word/2010/wordprocessingCanvas" xmlns:cx="http://schemas.microsoft.com/office/drawing/2014/chartex" xmlns:cx1="http://schemas.microsoft.com/office/drawing/2015/9/8/chartex" xmlns:cx2="http://schemas.microsoft.com/office/drawing/2015/10/21/chartex" xmlns:cx3="http://schemas.microsoft.com/office/drawing/2016/5/9/chartex" xmlns:cx4="http://schemas.microsoft.com/office/drawing/2016/5/10/chartex" xmlns:cx5="http://schemas.microsoft.com/office/drawing/2016/5/11/chartex" xmlns:cx6="http://schemas.microsoft.com/office/drawing/2016/5/12/chartex" xmlns:cx7="http://schemas.microsoft.com/office/drawing/2016/5/13/chartex" xmlns:cx8="http://schemas.microsoft.com/office/drawing/2016/5/14/chartex" xmlns:mc="http://schemas.openxmlformats.org/markup-compatibility/2006" xmlns:aink="http://schemas.microsoft.com/office/drawing/2016/ink" xmlns:am3d="http://schemas.microsoft.com/office/drawing/2017/model3d" xmlns:o="urn:schemas-microsoft-com:office:office" xmlns:r="http://schemas.openxmlformats.org/officeDocument/2006/relationships" xmlns:m="http://schemas.openxmlformats.org/officeDocument/2006/math" xmlns:v="urn:schemas-microsoft-com:vml" xmlns:wp14="http://schemas.microsoft.com/office/word/2010/wordprocessingDrawing" xmlns:wp="http://schemas.openxmlformats.org/drawingml/2006/wordprocessingDrawing" xmlns:w10="urn:schemas-microsoft-com:office:word" xmlns:w="http://schemas.openxmlformats.org/wordprocessingml/2006/main" xmlns:w14="http://schemas.microsoft.com/office/word/2010/wordml" xmlns:w15="http://schemas.microsoft.com/office/word/2012/wordml" xmlns:w16cex="http://schemas.microsoft.com/office/word/2018/wordml/cex" xmlns:w16cid="http://schemas.microsoft.com/office/word/2016/wordml/cid" xmlns:w16="http://schemas.microsoft.com/office/word/2018/wordml" xmlns:w16sdtdh="http://schemas.microsoft.com/office/word/2020/wordml/sdtdatahash" xmlns:w16se="http://schemas.microsoft.com/office/word/2015/wordml/symex" xmlns:wpg="http://schemas.microsoft.com/office/word/2010/wordprocessingGroup" xmlns:wpi="http://schemas.microsoft.com/office/word/2010/wordprocessingInk" xmlns:wne="http://schemas.microsoft.com/office/word/2006/wordml" xmlns:wps="http://schemas.microsoft.com/office/word/2010/wordprocessingShape" mc:Ignorable="w14 w15 w16se w16cid w16 w16cex w16sdtdh wp14">
+<w:footnotes xmlns:wpc="http://schemas.microsoft.com/office/word/2010/wordprocessingCanvas" xmlns:cx="http://schemas.microsoft.com/office/drawing/2014/chartex" xmlns:cx1="http://schemas.microsoft.com/office/drawing/2015/9/8/chartex" xmlns:cx2="http://schemas.microsoft.com/office/drawing/2015/10/21/chartex" xmlns:cx3="http://schemas.microsoft.com/office/drawing/2016/5/9/chartex" xmlns:cx4="http://schemas.microsoft.com/office/drawing/2016/5/10/chartex" xmlns:cx5="http://schemas.microsoft.com/office/drawing/2016/5/11/chartex" xmlns:cx6="http://schemas.microsoft.com/office/drawing/2016/5/12/chartex" xmlns:cx7="http://schemas.microsoft.com/office/drawing/2016/5/13/chartex" xmlns:cx8="http://schemas.microsoft.com/office/drawing/2016/5/14/chartex" xmlns:mc="http://schemas.openxmlformats.org/markup-compatibility/2006" xmlns:aink="http://schemas.microsoft.com/office/drawing/2016/ink" xmlns:am3d="http://schemas.microsoft.com/office/drawing/2017/model3d" xmlns:o="urn:schemas-microsoft-com:office:office" xmlns:oel="http://schemas.microsoft.com/office/2019/extlst" xmlns:r="http://schemas.openxmlformats.org/officeDocument/2006/relationships" xmlns:m="http://schemas.openxmlformats.org/officeDocument/2006/math" xmlns:v="urn:schemas-microsoft-com:vml" xmlns:wp14="http://schemas.microsoft.com/office/word/2010/wordprocessingDrawing" xmlns:wp="http://schemas.openxmlformats.org/drawingml/2006/wordprocessingDrawing" xmlns:w10="urn:schemas-microsoft-com:office:word" xmlns:w="http://schemas.openxmlformats.org/wordprocessingml/2006/main" xmlns:w14="http://schemas.microsoft.com/office/word/2010/wordml" xmlns:w15="http://schemas.microsoft.com/office/word/2012/wordml" xmlns:w16cex="http://schemas.microsoft.com/office/word/2018/wordml/cex" xmlns:w16cid="http://schemas.microsoft.com/office/word/2016/wordml/cid" xmlns:w16="http://schemas.microsoft.com/office/word/2018/wordml" xmlns:w16sdtdh="http://schemas.microsoft.com/office/word/2020/wordml/sdtdatahash" xmlns:w16se="http://schemas.microsoft.com/office/word/2015/wordml/symex" xmlns:wpg="http://schemas.microsoft.com/office/word/2010/wordprocessingGroup" xmlns:wpi="http://schemas.microsoft.com/office/word/2010/wordprocessingInk" xmlns:wne="http://schemas.microsoft.com/office/word/2006/wordml" xmlns:wps="http://schemas.microsoft.com/office/word/2010/wordprocessingShape" mc:Ignorable="w14 w15 w16se w16cid w16 w16cex w16sdtdh wp14">
   <w:footnote w:type="separator" w:id="-1">
     <w:p>
       <w:pPr>
@@ -622,7 +1214,7 @@
 </file>
 
 <file path=word/header1.xml><?xml version="1.0" encoding="utf-8"?>
-<w:hdr xmlns:wpc="http://schemas.microsoft.com/office/word/2010/wordprocessingCanvas" xmlns:cx="http://schemas.microsoft.com/office/drawing/2014/chartex" xmlns:cx1="http://schemas.microsoft.com/office/drawing/2015/9/8/chartex" xmlns:cx2="http://schemas.microsoft.com/office/drawing/2015/10/21/chartex" xmlns:cx3="http://schemas.microsoft.com/office/drawing/2016/5/9/chartex" xmlns:cx4="http://schemas.microsoft.com/office/drawing/2016/5/10/chartex" xmlns:cx5="http://schemas.microsoft.com/office/drawing/2016/5/11/chartex" xmlns:cx6="http://schemas.microsoft.com/office/drawing/2016/5/12/chartex" xmlns:cx7="http://schemas.microsoft.com/office/drawing/2016/5/13/chartex" xmlns:cx8="http://schemas.microsoft.com/office/drawing/2016/5/14/chartex" xmlns:mc="http://schemas.openxmlformats.org/markup-compatibility/2006" xmlns:aink="http://schemas.microsoft.com/office/drawing/2016/ink" xmlns:am3d="http://schemas.microsoft.com/office/drawing/2017/model3d" xmlns:o="urn:schemas-microsoft-com:office:office" xmlns:r="http://schemas.openxmlformats.org/officeDocument/2006/relationships" xmlns:m="http://schemas.openxmlformats.org/officeDocument/2006/math" xmlns:v="urn:schemas-microsoft-com:vml" xmlns:wp14="http://schemas.microsoft.com/office/word/2010/wordprocessingDrawing" xmlns:wp="http://schemas.openxmlformats.org/drawingml/2006/wordprocessingDrawing" xmlns:w10="urn:schemas-microsoft-com:office:word" xmlns:w="http://schemas.openxmlformats.org/wordprocessingml/2006/main" xmlns:w14="http://schemas.microsoft.com/office/word/2010/wordml" xmlns:w15="http://schemas.microsoft.com/office/word/2012/wordml" xmlns:w16cex="http://schemas.microsoft.com/office/word/2018/wordml/cex" xmlns:w16cid="http://schemas.microsoft.com/office/word/2016/wordml/cid" xmlns:w16="http://schemas.microsoft.com/office/word/2018/wordml" xmlns:w16sdtdh="http://schemas.microsoft.com/office/word/2020/wordml/sdtdatahash" xmlns:w16se="http://schemas.microsoft.com/office/word/2015/wordml/symex" xmlns:wpg="http://schemas.microsoft.com/office/word/2010/wordprocessingGroup" xmlns:wpi="http://schemas.microsoft.com/office/word/2010/wordprocessingInk" xmlns:wne="http://schemas.microsoft.com/office/word/2006/wordml" xmlns:wps="http://schemas.microsoft.com/office/word/2010/wordprocessingShape" mc:Ignorable="w14 w15 w16se w16cid w16 w16cex w16sdtdh wp14">
+<w:hdr xmlns:wpc="http://schemas.microsoft.com/office/word/2010/wordprocessingCanvas" xmlns:cx="http://schemas.microsoft.com/office/drawing/2014/chartex" xmlns:cx1="http://schemas.microsoft.com/office/drawing/2015/9/8/chartex" xmlns:cx2="http://schemas.microsoft.com/office/drawing/2015/10/21/chartex" xmlns:cx3="http://schemas.microsoft.com/office/drawing/2016/5/9/chartex" xmlns:cx4="http://schemas.microsoft.com/office/drawing/2016/5/10/chartex" xmlns:cx5="http://schemas.microsoft.com/office/drawing/2016/5/11/chartex" xmlns:cx6="http://schemas.microsoft.com/office/drawing/2016/5/12/chartex" xmlns:cx7="http://schemas.microsoft.com/office/drawing/2016/5/13/chartex" xmlns:cx8="http://schemas.microsoft.com/office/drawing/2016/5/14/chartex" xmlns:mc="http://schemas.openxmlformats.org/markup-compatibility/2006" xmlns:aink="http://schemas.microsoft.com/office/drawing/2016/ink" xmlns:am3d="http://schemas.microsoft.com/office/drawing/2017/model3d" xmlns:o="urn:schemas-microsoft-com:office:office" xmlns:oel="http://schemas.microsoft.com/office/2019/extlst" xmlns:r="http://schemas.openxmlformats.org/officeDocument/2006/relationships" xmlns:m="http://schemas.openxmlformats.org/officeDocument/2006/math" xmlns:v="urn:schemas-microsoft-com:vml" xmlns:wp14="http://schemas.microsoft.com/office/word/2010/wordprocessingDrawing" xmlns:wp="http://schemas.openxmlformats.org/drawingml/2006/wordprocessingDrawing" xmlns:w10="urn:schemas-microsoft-com:office:word" xmlns:w="http://schemas.openxmlformats.org/wordprocessingml/2006/main" xmlns:w14="http://schemas.microsoft.com/office/word/2010/wordml" xmlns:w15="http://schemas.microsoft.com/office/word/2012/wordml" xmlns:w16cex="http://schemas.microsoft.com/office/word/2018/wordml/cex" xmlns:w16cid="http://schemas.microsoft.com/office/word/2016/wordml/cid" xmlns:w16="http://schemas.microsoft.com/office/word/2018/wordml" xmlns:w16sdtdh="http://schemas.microsoft.com/office/word/2020/wordml/sdtdatahash" xmlns:w16se="http://schemas.microsoft.com/office/word/2015/wordml/symex" xmlns:wpg="http://schemas.microsoft.com/office/word/2010/wordprocessingGroup" xmlns:wpi="http://schemas.microsoft.com/office/word/2010/wordprocessingInk" xmlns:wne="http://schemas.microsoft.com/office/word/2006/wordml" xmlns:wps="http://schemas.microsoft.com/office/word/2010/wordprocessingShape" mc:Ignorable="w14 w15 w16se w16cid w16 w16cex w16sdtdh wp14">
   <w:p>
     <w:pPr>
       <w:pStyle w:val="Header"/>
@@ -693,7 +1285,7 @@
 </file>
 
 <file path=word/numbering.xml><?xml version="1.0" encoding="utf-8"?>
-<w:numbering xmlns:wpc="http://schemas.microsoft.com/office/word/2010/wordprocessingCanvas" xmlns:cx="http://schemas.microsoft.com/office/drawing/2014/chartex" xmlns:cx1="http://schemas.microsoft.com/office/drawing/2015/9/8/chartex" xmlns:cx2="http://schemas.microsoft.com/office/drawing/2015/10/21/chartex" xmlns:cx3="http://schemas.microsoft.com/office/drawing/2016/5/9/chartex" xmlns:cx4="http://schemas.microsoft.com/office/drawing/2016/5/10/chartex" xmlns:cx5="http://schemas.microsoft.com/office/drawing/2016/5/11/chartex" xmlns:cx6="http://schemas.microsoft.com/office/drawing/2016/5/12/chartex" xmlns:cx7="http://schemas.microsoft.com/office/drawing/2016/5/13/chartex" xmlns:cx8="http://schemas.microsoft.com/office/drawing/2016/5/14/chartex" xmlns:mc="http://schemas.openxmlformats.org/markup-compatibility/2006" xmlns:aink="http://schemas.microsoft.com/office/drawing/2016/ink" xmlns:am3d="http://schemas.microsoft.com/office/drawing/2017/model3d" xmlns:o="urn:schemas-microsoft-com:office:office" xmlns:r="http://schemas.openxmlformats.org/officeDocument/2006/relationships" xmlns:m="http://schemas.openxmlformats.org/officeDocument/2006/math" xmlns:v="urn:schemas-microsoft-com:vml" xmlns:wp14="http://schemas.microsoft.com/office/word/2010/wordprocessingDrawing" xmlns:wp="http://schemas.openxmlformats.org/drawingml/2006/wordprocessingDrawing" xmlns:w10="urn:schemas-microsoft-com:office:word" xmlns:w="http://schemas.openxmlformats.org/wordprocessingml/2006/main" xmlns:w14="http://schemas.microsoft.com/office/word/2010/wordml" xmlns:w15="http://schemas.microsoft.com/office/word/2012/wordml" xmlns:w16cex="http://schemas.microsoft.com/office/word/2018/wordml/cex" xmlns:w16cid="http://schemas.microsoft.com/office/word/2016/wordml/cid" xmlns:w16="http://schemas.microsoft.com/office/word/2018/wordml" xmlns:w16sdtdh="http://schemas.microsoft.com/office/word/2020/wordml/sdtdatahash" xmlns:w16se="http://schemas.microsoft.com/office/word/2015/wordml/symex" xmlns:wpg="http://schemas.microsoft.com/office/word/2010/wordprocessingGroup" xmlns:wpi="http://schemas.microsoft.com/office/word/2010/wordprocessingInk" xmlns:wne="http://schemas.microsoft.com/office/word/2006/wordml" xmlns:wps="http://schemas.microsoft.com/office/word/2010/wordprocessingShape" mc:Ignorable="w14 w15 w16se w16cid w16 w16cex w16sdtdh wp14">
+<w:numbering xmlns:wpc="http://schemas.microsoft.com/office/word/2010/wordprocessingCanvas" xmlns:cx="http://schemas.microsoft.com/office/drawing/2014/chartex" xmlns:cx1="http://schemas.microsoft.com/office/drawing/2015/9/8/chartex" xmlns:cx2="http://schemas.microsoft.com/office/drawing/2015/10/21/chartex" xmlns:cx3="http://schemas.microsoft.com/office/drawing/2016/5/9/chartex" xmlns:cx4="http://schemas.microsoft.com/office/drawing/2016/5/10/chartex" xmlns:cx5="http://schemas.microsoft.com/office/drawing/2016/5/11/chartex" xmlns:cx6="http://schemas.microsoft.com/office/drawing/2016/5/12/chartex" xmlns:cx7="http://schemas.microsoft.com/office/drawing/2016/5/13/chartex" xmlns:cx8="http://schemas.microsoft.com/office/drawing/2016/5/14/chartex" xmlns:mc="http://schemas.openxmlformats.org/markup-compatibility/2006" xmlns:aink="http://schemas.microsoft.com/office/drawing/2016/ink" xmlns:am3d="http://schemas.microsoft.com/office/drawing/2017/model3d" xmlns:o="urn:schemas-microsoft-com:office:office" xmlns:oel="http://schemas.microsoft.com/office/2019/extlst" xmlns:r="http://schemas.openxmlformats.org/officeDocument/2006/relationships" xmlns:m="http://schemas.openxmlformats.org/officeDocument/2006/math" xmlns:v="urn:schemas-microsoft-com:vml" xmlns:wp14="http://schemas.microsoft.com/office/word/2010/wordprocessingDrawing" xmlns:wp="http://schemas.openxmlformats.org/drawingml/2006/wordprocessingDrawing" xmlns:w10="urn:schemas-microsoft-com:office:word" xmlns:w="http://schemas.openxmlformats.org/wordprocessingml/2006/main" xmlns:w14="http://schemas.microsoft.com/office/word/2010/wordml" xmlns:w15="http://schemas.microsoft.com/office/word/2012/wordml" xmlns:w16cex="http://schemas.microsoft.com/office/word/2018/wordml/cex" xmlns:w16cid="http://schemas.microsoft.com/office/word/2016/wordml/cid" xmlns:w16="http://schemas.microsoft.com/office/word/2018/wordml" xmlns:w16sdtdh="http://schemas.microsoft.com/office/word/2020/wordml/sdtdatahash" xmlns:w16se="http://schemas.microsoft.com/office/word/2015/wordml/symex" xmlns:wpg="http://schemas.microsoft.com/office/word/2010/wordprocessingGroup" xmlns:wpi="http://schemas.microsoft.com/office/word/2010/wordprocessingInk" xmlns:wne="http://schemas.microsoft.com/office/word/2006/wordml" xmlns:wps="http://schemas.microsoft.com/office/word/2010/wordprocessingShape" mc:Ignorable="w14 w15 w16se w16cid w16 w16cex w16sdtdh wp14">
   <w:abstractNum w:abstractNumId="0" w15:restartNumberingAfterBreak="0">
     <w:nsid w:val="06727061"/>
     <w:multiLevelType w:val="hybridMultilevel"/>
@@ -1232,22 +1824,22 @@
       </w:pPr>
     </w:lvl>
   </w:abstractNum>
-  <w:num w:numId="1">
+  <w:num w:numId="1" w16cid:durableId="820269917">
     <w:abstractNumId w:val="0"/>
   </w:num>
-  <w:num w:numId="2">
+  <w:num w:numId="2" w16cid:durableId="1157497904">
     <w:abstractNumId w:val="1"/>
   </w:num>
-  <w:num w:numId="3">
+  <w:num w:numId="3" w16cid:durableId="1754542361">
     <w:abstractNumId w:val="4"/>
   </w:num>
-  <w:num w:numId="4">
+  <w:num w:numId="4" w16cid:durableId="456875184">
     <w:abstractNumId w:val="3"/>
   </w:num>
-  <w:num w:numId="5">
+  <w:num w:numId="5" w16cid:durableId="1630428880">
     <w:abstractNumId w:val="5"/>
   </w:num>
-  <w:num w:numId="6">
+  <w:num w:numId="6" w16cid:durableId="51124411">
     <w:abstractNumId w:val="2"/>
   </w:num>
 </w:numbering>
@@ -1830,6 +2422,29 @@
       <w:contextualSpacing/>
     </w:pPr>
   </w:style>
+  <w:style w:type="character" w:styleId="Hyperlink">
+    <w:name w:val="Hyperlink"/>
+    <w:basedOn w:val="DefaultParagraphFont"/>
+    <w:uiPriority w:val="99"/>
+    <w:unhideWhenUsed/>
+    <w:rsid w:val="00B76DD3"/>
+    <w:rPr>
+      <w:color w:val="0563C1" w:themeColor="hyperlink"/>
+      <w:u w:val="single"/>
+    </w:rPr>
+  </w:style>
+  <w:style w:type="character" w:styleId="UnresolvedMention">
+    <w:name w:val="Unresolved Mention"/>
+    <w:basedOn w:val="DefaultParagraphFont"/>
+    <w:uiPriority w:val="99"/>
+    <w:semiHidden/>
+    <w:unhideWhenUsed/>
+    <w:rsid w:val="00B76DD3"/>
+    <w:rPr>
+      <w:color w:val="605E5C"/>
+      <w:shd w:val="clear" w:color="auto" w:fill="E1DFDD"/>
+    </w:rPr>
+  </w:style>
 </w:styles>
 </file>
 

</xml_diff>